<commit_message>
Fix long standing bug in rot examples and create an .rst version of the file.
</commit_message>
<xml_diff>
--- a/tests/test_rot.docx
+++ b/tests/test_rot.docx
@@ -13,10 +13,7 @@
         <w:t>For a rotation about x (axis 1), then:</w:t>
       </w:r>
     </w:p>
-    <w:p>
-      <w:bookmarkStart w:id="0" w:name="_GoBack"/>
-      <w:bookmarkEnd w:id="0"/>
-    </w:p>
+    <w:p/>
     <w:p>
       <m:oMathPara>
         <m:oMath>
@@ -32,7 +29,7 @@
               <m:endChr m:val="]"/>
               <m:ctrlPr>
                 <w:rPr>
-                  <w:rFonts w:ascii="Cambria Math"/>
+                  <w:rFonts w:ascii="Cambria Math" w:hAnsi="Cambria Math"/>
                   <w:i/>
                 </w:rPr>
               </m:ctrlPr>
@@ -50,7 +47,7 @@
                   </m:mcs>
                   <m:ctrlPr>
                     <w:rPr>
-                      <w:rFonts w:ascii="Cambria Math"/>
+                      <w:rFonts w:ascii="Cambria Math" w:hAnsi="Cambria Math"/>
                       <w:i/>
                     </w:rPr>
                   </m:ctrlPr>
@@ -95,7 +92,7 @@
                       <m:funcPr>
                         <m:ctrlPr>
                           <w:rPr>
-                            <w:rFonts w:ascii="Cambria Math"/>
+                            <w:rFonts w:ascii="Cambria Math" w:hAnsi="Cambria Math"/>
                             <w:i/>
                           </w:rPr>
                         </m:ctrlPr>
@@ -113,7 +110,7 @@
                           <m:dPr>
                             <m:ctrlPr>
                               <w:rPr>
-                                <w:rFonts w:ascii="Cambria Math"/>
+                                <w:rFonts w:ascii="Cambria Math" w:hAnsi="Cambria Math"/>
                                 <w:i/>
                               </w:rPr>
                             </m:ctrlPr>
@@ -127,27 +124,15 @@
                             </m:r>
                           </m:e>
                         </m:d>
-                        <m:ctrlPr>
-                          <w:rPr>
-                            <w:rFonts w:ascii="Cambria Math" w:hAnsi="Cambria Math"/>
-                            <w:i/>
-                          </w:rPr>
-                        </m:ctrlPr>
                       </m:e>
                     </m:func>
-                    <m:ctrlPr>
-                      <w:rPr>
-                        <w:rFonts w:ascii="Cambria Math" w:hAnsi="Cambria Math"/>
-                        <w:i/>
-                      </w:rPr>
-                    </m:ctrlPr>
                   </m:e>
                   <m:e>
                     <m:func>
                       <m:funcPr>
                         <m:ctrlPr>
                           <w:rPr>
-                            <w:rFonts w:ascii="Cambria Math"/>
+                            <w:rFonts w:ascii="Cambria Math" w:hAnsi="Cambria Math"/>
                             <w:i/>
                           </w:rPr>
                         </m:ctrlPr>
@@ -165,7 +150,7 @@
                           <m:dPr>
                             <m:ctrlPr>
                               <w:rPr>
-                                <w:rFonts w:ascii="Cambria Math"/>
+                                <w:rFonts w:ascii="Cambria Math" w:hAnsi="Cambria Math"/>
                                 <w:i/>
                               </w:rPr>
                             </m:ctrlPr>
@@ -179,12 +164,6 @@
                             </m:r>
                           </m:e>
                         </m:d>
-                        <m:ctrlPr>
-                          <w:rPr>
-                            <w:rFonts w:ascii="Cambria Math" w:hAnsi="Cambria Math"/>
-                            <w:i/>
-                          </w:rPr>
-                        </m:ctrlPr>
                       </m:e>
                     </m:func>
                   </m:e>
@@ -209,7 +188,7 @@
                       <m:funcPr>
                         <m:ctrlPr>
                           <w:rPr>
-                            <w:rFonts w:ascii="Cambria Math"/>
+                            <w:rFonts w:ascii="Cambria Math" w:hAnsi="Cambria Math"/>
                             <w:i/>
                           </w:rPr>
                         </m:ctrlPr>
@@ -227,7 +206,7 @@
                           <m:dPr>
                             <m:ctrlPr>
                               <w:rPr>
-                                <w:rFonts w:ascii="Cambria Math"/>
+                                <w:rFonts w:ascii="Cambria Math" w:hAnsi="Cambria Math"/>
                                 <w:i/>
                               </w:rPr>
                             </m:ctrlPr>
@@ -241,27 +220,15 @@
                             </m:r>
                           </m:e>
                         </m:d>
-                        <m:ctrlPr>
-                          <w:rPr>
-                            <w:rFonts w:ascii="Cambria Math" w:hAnsi="Cambria Math"/>
-                            <w:i/>
-                          </w:rPr>
-                        </m:ctrlPr>
                       </m:e>
                     </m:func>
-                    <m:ctrlPr>
-                      <w:rPr>
-                        <w:rFonts w:ascii="Cambria Math" w:hAnsi="Cambria Math"/>
-                        <w:i/>
-                      </w:rPr>
-                    </m:ctrlPr>
                   </m:e>
                   <m:e>
                     <m:func>
                       <m:funcPr>
                         <m:ctrlPr>
                           <w:rPr>
-                            <w:rFonts w:ascii="Cambria Math"/>
+                            <w:rFonts w:ascii="Cambria Math" w:hAnsi="Cambria Math"/>
                             <w:i/>
                           </w:rPr>
                         </m:ctrlPr>
@@ -279,7 +246,7 @@
                           <m:dPr>
                             <m:ctrlPr>
                               <w:rPr>
-                                <w:rFonts w:ascii="Cambria Math"/>
+                                <w:rFonts w:ascii="Cambria Math" w:hAnsi="Cambria Math"/>
                                 <w:i/>
                               </w:rPr>
                             </m:ctrlPr>
@@ -293,29 +260,11 @@
                             </m:r>
                           </m:e>
                         </m:d>
-                        <m:ctrlPr>
-                          <w:rPr>
-                            <w:rFonts w:ascii="Cambria Math" w:hAnsi="Cambria Math"/>
-                            <w:i/>
-                          </w:rPr>
-                        </m:ctrlPr>
                       </m:e>
                     </m:func>
-                    <m:ctrlPr>
-                      <w:rPr>
-                        <w:rFonts w:ascii="Cambria Math" w:hAnsi="Cambria Math"/>
-                        <w:i/>
-                      </w:rPr>
-                    </m:ctrlPr>
                   </m:e>
                 </m:mr>
               </m:m>
-              <m:ctrlPr>
-                <w:rPr>
-                  <w:rFonts w:ascii="Cambria Math" w:hAnsi="Cambria Math"/>
-                  <w:i/>
-                </w:rPr>
-              </m:ctrlPr>
             </m:e>
           </m:d>
         </m:oMath>
@@ -337,7 +286,7 @@
               <m:endChr m:val="]"/>
               <m:ctrlPr>
                 <w:rPr>
-                  <w:rFonts w:ascii="Cambria Math"/>
+                  <w:rFonts w:ascii="Cambria Math" w:hAnsi="Cambria Math"/>
                   <w:i/>
                 </w:rPr>
               </m:ctrlPr>
@@ -355,7 +304,7 @@
                   </m:mcs>
                   <m:ctrlPr>
                     <w:rPr>
-                      <w:rFonts w:ascii="Cambria Math"/>
+                      <w:rFonts w:ascii="Cambria Math" w:hAnsi="Cambria Math"/>
                       <w:i/>
                     </w:rPr>
                   </m:ctrlPr>
@@ -366,7 +315,7 @@
                       <m:funcPr>
                         <m:ctrlPr>
                           <w:rPr>
-                            <w:rFonts w:ascii="Cambria Math"/>
+                            <w:rFonts w:ascii="Cambria Math" w:hAnsi="Cambria Math"/>
                             <w:i/>
                           </w:rPr>
                         </m:ctrlPr>
@@ -384,7 +333,7 @@
                           <m:dPr>
                             <m:ctrlPr>
                               <w:rPr>
-                                <w:rFonts w:ascii="Cambria Math"/>
+                                <w:rFonts w:ascii="Cambria Math" w:hAnsi="Cambria Math"/>
                                 <w:i/>
                               </w:rPr>
                             </m:ctrlPr>
@@ -398,12 +347,6 @@
                             </m:r>
                           </m:e>
                         </m:d>
-                        <m:ctrlPr>
-                          <w:rPr>
-                            <w:rFonts w:ascii="Cambria Math" w:hAnsi="Cambria Math"/>
-                            <w:i/>
-                          </w:rPr>
-                        </m:ctrlPr>
                       </m:e>
                     </m:func>
                   </m:e>
@@ -426,7 +369,7 @@
                       <m:funcPr>
                         <m:ctrlPr>
                           <w:rPr>
-                            <w:rFonts w:ascii="Cambria Math"/>
+                            <w:rFonts w:ascii="Cambria Math" w:hAnsi="Cambria Math"/>
                             <w:i/>
                           </w:rPr>
                         </m:ctrlPr>
@@ -444,7 +387,7 @@
                           <m:dPr>
                             <m:ctrlPr>
                               <w:rPr>
-                                <w:rFonts w:ascii="Cambria Math"/>
+                                <w:rFonts w:ascii="Cambria Math" w:hAnsi="Cambria Math"/>
                                 <w:i/>
                               </w:rPr>
                             </m:ctrlPr>
@@ -458,12 +401,6 @@
                             </m:r>
                           </m:e>
                         </m:d>
-                        <m:ctrlPr>
-                          <w:rPr>
-                            <w:rFonts w:ascii="Cambria Math" w:hAnsi="Cambria Math"/>
-                            <w:i/>
-                          </w:rPr>
-                        </m:ctrlPr>
                       </m:e>
                     </m:func>
                   </m:e>
@@ -500,7 +437,7 @@
                       <m:funcPr>
                         <m:ctrlPr>
                           <w:rPr>
-                            <w:rFonts w:ascii="Cambria Math"/>
+                            <w:rFonts w:ascii="Cambria Math" w:hAnsi="Cambria Math"/>
                             <w:i/>
                           </w:rPr>
                         </m:ctrlPr>
@@ -518,7 +455,7 @@
                           <m:dPr>
                             <m:ctrlPr>
                               <w:rPr>
-                                <w:rFonts w:ascii="Cambria Math"/>
+                                <w:rFonts w:ascii="Cambria Math" w:hAnsi="Cambria Math"/>
                                 <w:i/>
                               </w:rPr>
                             </m:ctrlPr>
@@ -532,12 +469,6 @@
                             </m:r>
                           </m:e>
                         </m:d>
-                        <m:ctrlPr>
-                          <w:rPr>
-                            <w:rFonts w:ascii="Cambria Math" w:hAnsi="Cambria Math"/>
-                            <w:i/>
-                          </w:rPr>
-                        </m:ctrlPr>
                       </m:e>
                     </m:func>
                   </m:e>
@@ -554,7 +485,7 @@
                       <m:funcPr>
                         <m:ctrlPr>
                           <w:rPr>
-                            <w:rFonts w:ascii="Cambria Math"/>
+                            <w:rFonts w:ascii="Cambria Math" w:hAnsi="Cambria Math"/>
                             <w:i/>
                           </w:rPr>
                         </m:ctrlPr>
@@ -572,7 +503,7 @@
                           <m:dPr>
                             <m:ctrlPr>
                               <w:rPr>
-                                <w:rFonts w:ascii="Cambria Math"/>
+                                <w:rFonts w:ascii="Cambria Math" w:hAnsi="Cambria Math"/>
                                 <w:i/>
                               </w:rPr>
                             </m:ctrlPr>
@@ -586,29 +517,11 @@
                             </m:r>
                           </m:e>
                         </m:d>
-                        <m:ctrlPr>
-                          <w:rPr>
-                            <w:rFonts w:ascii="Cambria Math" w:hAnsi="Cambria Math"/>
-                            <w:i/>
-                          </w:rPr>
-                        </m:ctrlPr>
                       </m:e>
                     </m:func>
-                    <m:ctrlPr>
-                      <w:rPr>
-                        <w:rFonts w:ascii="Cambria Math" w:hAnsi="Cambria Math"/>
-                        <w:i/>
-                      </w:rPr>
-                    </m:ctrlPr>
                   </m:e>
                 </m:mr>
               </m:m>
-              <m:ctrlPr>
-                <w:rPr>
-                  <w:rFonts w:ascii="Cambria Math" w:hAnsi="Cambria Math"/>
-                  <w:i/>
-                </w:rPr>
-              </m:ctrlPr>
             </m:e>
           </m:d>
         </m:oMath>
@@ -630,7 +543,7 @@
               <m:endChr m:val="]"/>
               <m:ctrlPr>
                 <w:rPr>
-                  <w:rFonts w:ascii="Cambria Math"/>
+                  <w:rFonts w:ascii="Cambria Math" w:hAnsi="Cambria Math"/>
                   <w:i/>
                 </w:rPr>
               </m:ctrlPr>
@@ -648,7 +561,7 @@
                   </m:mcs>
                   <m:ctrlPr>
                     <w:rPr>
-                      <w:rFonts w:ascii="Cambria Math"/>
+                      <w:rFonts w:ascii="Cambria Math" w:hAnsi="Cambria Math"/>
                       <w:i/>
                     </w:rPr>
                   </m:ctrlPr>
@@ -659,7 +572,7 @@
                       <m:funcPr>
                         <m:ctrlPr>
                           <w:rPr>
-                            <w:rFonts w:ascii="Cambria Math"/>
+                            <w:rFonts w:ascii="Cambria Math" w:hAnsi="Cambria Math"/>
                             <w:i/>
                           </w:rPr>
                         </m:ctrlPr>
@@ -677,7 +590,7 @@
                           <m:dPr>
                             <m:ctrlPr>
                               <w:rPr>
-                                <w:rFonts w:ascii="Cambria Math"/>
+                                <w:rFonts w:ascii="Cambria Math" w:hAnsi="Cambria Math"/>
                                 <w:i/>
                               </w:rPr>
                             </m:ctrlPr>
@@ -691,27 +604,15 @@
                             </m:r>
                           </m:e>
                         </m:d>
-                        <m:ctrlPr>
-                          <w:rPr>
-                            <w:rFonts w:ascii="Cambria Math" w:hAnsi="Cambria Math"/>
-                            <w:i/>
-                          </w:rPr>
-                        </m:ctrlPr>
                       </m:e>
                     </m:func>
-                    <m:ctrlPr>
-                      <w:rPr>
-                        <w:rFonts w:ascii="Cambria Math" w:hAnsi="Cambria Math"/>
-                        <w:i/>
-                      </w:rPr>
-                    </m:ctrlPr>
                   </m:e>
                   <m:e>
                     <m:func>
                       <m:funcPr>
                         <m:ctrlPr>
                           <w:rPr>
-                            <w:rFonts w:ascii="Cambria Math"/>
+                            <w:rFonts w:ascii="Cambria Math" w:hAnsi="Cambria Math"/>
                             <w:i/>
                           </w:rPr>
                         </m:ctrlPr>
@@ -729,7 +630,7 @@
                           <m:dPr>
                             <m:ctrlPr>
                               <w:rPr>
-                                <w:rFonts w:ascii="Cambria Math"/>
+                                <w:rFonts w:ascii="Cambria Math" w:hAnsi="Cambria Math"/>
                                 <w:i/>
                               </w:rPr>
                             </m:ctrlPr>
@@ -743,12 +644,6 @@
                             </m:r>
                           </m:e>
                         </m:d>
-                        <m:ctrlPr>
-                          <w:rPr>
-                            <w:rFonts w:ascii="Cambria Math" w:hAnsi="Cambria Math"/>
-                            <w:i/>
-                          </w:rPr>
-                        </m:ctrlPr>
                       </m:e>
                     </m:func>
                   </m:e>
@@ -773,7 +668,7 @@
                       <m:funcPr>
                         <m:ctrlPr>
                           <w:rPr>
-                            <w:rFonts w:ascii="Cambria Math"/>
+                            <w:rFonts w:ascii="Cambria Math" w:hAnsi="Cambria Math"/>
                             <w:i/>
                           </w:rPr>
                         </m:ctrlPr>
@@ -791,7 +686,7 @@
                           <m:dPr>
                             <m:ctrlPr>
                               <w:rPr>
-                                <w:rFonts w:ascii="Cambria Math"/>
+                                <w:rFonts w:ascii="Cambria Math" w:hAnsi="Cambria Math"/>
                                 <w:i/>
                               </w:rPr>
                             </m:ctrlPr>
@@ -805,27 +700,15 @@
                             </m:r>
                           </m:e>
                         </m:d>
-                        <m:ctrlPr>
-                          <w:rPr>
-                            <w:rFonts w:ascii="Cambria Math" w:hAnsi="Cambria Math"/>
-                            <w:i/>
-                          </w:rPr>
-                        </m:ctrlPr>
                       </m:e>
                     </m:func>
-                    <m:ctrlPr>
-                      <w:rPr>
-                        <w:rFonts w:ascii="Cambria Math" w:hAnsi="Cambria Math"/>
-                        <w:i/>
-                      </w:rPr>
-                    </m:ctrlPr>
                   </m:e>
                   <m:e>
                     <m:func>
                       <m:funcPr>
                         <m:ctrlPr>
                           <w:rPr>
-                            <w:rFonts w:ascii="Cambria Math"/>
+                            <w:rFonts w:ascii="Cambria Math" w:hAnsi="Cambria Math"/>
                             <w:i/>
                           </w:rPr>
                         </m:ctrlPr>
@@ -843,7 +726,7 @@
                           <m:dPr>
                             <m:ctrlPr>
                               <w:rPr>
-                                <w:rFonts w:ascii="Cambria Math"/>
+                                <w:rFonts w:ascii="Cambria Math" w:hAnsi="Cambria Math"/>
                                 <w:i/>
                               </w:rPr>
                             </m:ctrlPr>
@@ -857,12 +740,6 @@
                             </m:r>
                           </m:e>
                         </m:d>
-                        <m:ctrlPr>
-                          <w:rPr>
-                            <w:rFonts w:ascii="Cambria Math" w:hAnsi="Cambria Math"/>
-                            <w:i/>
-                          </w:rPr>
-                        </m:ctrlPr>
                       </m:e>
                     </m:func>
                   </m:e>
@@ -902,12 +779,6 @@
                   </m:e>
                 </m:mr>
               </m:m>
-              <m:ctrlPr>
-                <w:rPr>
-                  <w:rFonts w:ascii="Cambria Math" w:hAnsi="Cambria Math"/>
-                  <w:i/>
-                </w:rPr>
-              </m:ctrlPr>
             </m:e>
           </m:d>
         </m:oMath>
@@ -1018,7 +889,7 @@
           <m:funcPr>
             <m:ctrlPr>
               <w:rPr>
-                <w:rFonts w:ascii="Cambria Math"/>
+                <w:rFonts w:ascii="Cambria Math" w:hAnsi="Cambria Math"/>
                 <w:i/>
               </w:rPr>
             </m:ctrlPr>
@@ -1036,7 +907,7 @@
               <m:dPr>
                 <m:ctrlPr>
                   <w:rPr>
-                    <w:rFonts w:ascii="Cambria Math"/>
+                    <w:rFonts w:ascii="Cambria Math" w:hAnsi="Cambria Math"/>
                     <w:i/>
                   </w:rPr>
                 </m:ctrlPr>
@@ -1050,12 +921,6 @@
                 </m:r>
               </m:e>
             </m:d>
-            <m:ctrlPr>
-              <w:rPr>
-                <w:rFonts w:ascii="Cambria Math" w:hAnsi="Cambria Math"/>
-                <w:i/>
-              </w:rPr>
-            </m:ctrlPr>
           </m:e>
         </m:func>
         <m:r>
@@ -1068,7 +933,7 @@
           <m:fPr>
             <m:ctrlPr>
               <w:rPr>
-                <w:rFonts w:ascii="Cambria Math"/>
+                <w:rFonts w:ascii="Cambria Math" w:hAnsi="Cambria Math"/>
                 <w:i/>
               </w:rPr>
             </m:ctrlPr>
@@ -1094,13 +959,8 @@
       <w:r>
         <w:t>, w</w:t>
       </w:r>
-      <w:proofErr w:type="spellStart"/>
       <w:r>
-        <w:t>hich</w:t>
-      </w:r>
-      <w:proofErr w:type="spellEnd"/>
-      <w:r>
-        <w:t xml:space="preserve"> implies: </w:t>
+        <w:t xml:space="preserve">hich implies: </w:t>
       </w:r>
     </w:p>
     <w:p>
@@ -1118,7 +978,7 @@
               <m:endChr m:val="]"/>
               <m:ctrlPr>
                 <w:rPr>
-                  <w:rFonts w:ascii="Cambria Math"/>
+                  <w:rFonts w:ascii="Cambria Math" w:hAnsi="Cambria Math"/>
                   <w:i/>
                 </w:rPr>
               </m:ctrlPr>
@@ -1136,7 +996,7 @@
                   </m:mcs>
                   <m:ctrlPr>
                     <w:rPr>
-                      <w:rFonts w:ascii="Cambria Math"/>
+                      <w:rFonts w:ascii="Cambria Math" w:hAnsi="Cambria Math"/>
                       <w:i/>
                     </w:rPr>
                   </m:ctrlPr>
@@ -1181,7 +1041,7 @@
                       <m:fPr>
                         <m:ctrlPr>
                           <w:rPr>
-                            <w:rFonts w:ascii="Cambria Math"/>
+                            <w:rFonts w:ascii="Cambria Math" w:hAnsi="Cambria Math"/>
                             <w:i/>
                           </w:rPr>
                         </m:ctrlPr>
@@ -1192,7 +1052,7 @@
                             <m:degHide m:val="1"/>
                             <m:ctrlPr>
                               <w:rPr>
-                                <w:rFonts w:ascii="Cambria Math"/>
+                                <w:rFonts w:ascii="Cambria Math" w:hAnsi="Cambria Math"/>
                                 <w:i/>
                               </w:rPr>
                             </m:ctrlPr>
@@ -1223,7 +1083,7 @@
                       <m:fPr>
                         <m:ctrlPr>
                           <w:rPr>
-                            <w:rFonts w:ascii="Cambria Math"/>
+                            <w:rFonts w:ascii="Cambria Math" w:hAnsi="Cambria Math"/>
                             <w:i/>
                           </w:rPr>
                         </m:ctrlPr>
@@ -1267,7 +1127,7 @@
                       <m:fPr>
                         <m:ctrlPr>
                           <w:rPr>
-                            <w:rFonts w:ascii="Cambria Math"/>
+                            <w:rFonts w:ascii="Cambria Math" w:hAnsi="Cambria Math"/>
                             <w:i/>
                           </w:rPr>
                         </m:ctrlPr>
@@ -1295,7 +1155,7 @@
                       <m:fPr>
                         <m:ctrlPr>
                           <w:rPr>
-                            <w:rFonts w:ascii="Cambria Math"/>
+                            <w:rFonts w:ascii="Cambria Math" w:hAnsi="Cambria Math"/>
                             <w:i/>
                           </w:rPr>
                         </m:ctrlPr>
@@ -1306,7 +1166,7 @@
                             <m:degHide m:val="1"/>
                             <m:ctrlPr>
                               <w:rPr>
-                                <w:rFonts w:ascii="Cambria Math"/>
+                                <w:rFonts w:ascii="Cambria Math" w:hAnsi="Cambria Math"/>
                                 <w:i/>
                               </w:rPr>
                             </m:ctrlPr>
@@ -1331,21 +1191,9 @@
                         </m:r>
                       </m:den>
                     </m:f>
-                    <m:ctrlPr>
-                      <w:rPr>
-                        <w:rFonts w:ascii="Cambria Math" w:hAnsi="Cambria Math"/>
-                        <w:i/>
-                      </w:rPr>
-                    </m:ctrlPr>
                   </m:e>
                 </m:mr>
               </m:m>
-              <m:ctrlPr>
-                <w:rPr>
-                  <w:rFonts w:ascii="Cambria Math" w:hAnsi="Cambria Math"/>
-                  <w:i/>
-                </w:rPr>
-              </m:ctrlPr>
             </m:e>
           </m:d>
         </m:oMath>
@@ -1367,7 +1215,7 @@
               <m:endChr m:val="]"/>
               <m:ctrlPr>
                 <w:rPr>
-                  <w:rFonts w:ascii="Cambria Math"/>
+                  <w:rFonts w:ascii="Cambria Math" w:hAnsi="Cambria Math"/>
                   <w:i/>
                 </w:rPr>
               </m:ctrlPr>
@@ -1385,7 +1233,7 @@
                   </m:mcs>
                   <m:ctrlPr>
                     <w:rPr>
-                      <w:rFonts w:ascii="Cambria Math"/>
+                      <w:rFonts w:ascii="Cambria Math" w:hAnsi="Cambria Math"/>
                       <w:i/>
                     </w:rPr>
                   </m:ctrlPr>
@@ -1396,7 +1244,7 @@
                       <m:fPr>
                         <m:ctrlPr>
                           <w:rPr>
-                            <w:rFonts w:ascii="Cambria Math"/>
+                            <w:rFonts w:ascii="Cambria Math" w:hAnsi="Cambria Math"/>
                             <w:i/>
                           </w:rPr>
                         </m:ctrlPr>
@@ -1407,7 +1255,7 @@
                             <m:degHide m:val="1"/>
                             <m:ctrlPr>
                               <w:rPr>
-                                <w:rFonts w:ascii="Cambria Math"/>
+                                <w:rFonts w:ascii="Cambria Math" w:hAnsi="Cambria Math"/>
                                 <w:i/>
                               </w:rPr>
                             </m:ctrlPr>
@@ -1452,7 +1300,7 @@
                       <m:fPr>
                         <m:ctrlPr>
                           <w:rPr>
-                            <w:rFonts w:ascii="Cambria Math"/>
+                            <w:rFonts w:ascii="Cambria Math" w:hAnsi="Cambria Math"/>
                             <w:i/>
                           </w:rPr>
                         </m:ctrlPr>
@@ -1508,7 +1356,7 @@
                       <m:fPr>
                         <m:ctrlPr>
                           <w:rPr>
-                            <w:rFonts w:ascii="Cambria Math"/>
+                            <w:rFonts w:ascii="Cambria Math" w:hAnsi="Cambria Math"/>
                             <w:i/>
                           </w:rPr>
                         </m:ctrlPr>
@@ -1544,7 +1392,7 @@
                       <m:fPr>
                         <m:ctrlPr>
                           <w:rPr>
-                            <w:rFonts w:ascii="Cambria Math"/>
+                            <w:rFonts w:ascii="Cambria Math" w:hAnsi="Cambria Math"/>
                             <w:i/>
                           </w:rPr>
                         </m:ctrlPr>
@@ -1555,7 +1403,7 @@
                             <m:degHide m:val="1"/>
                             <m:ctrlPr>
                               <w:rPr>
-                                <w:rFonts w:ascii="Cambria Math"/>
+                                <w:rFonts w:ascii="Cambria Math" w:hAnsi="Cambria Math"/>
                                 <w:i/>
                               </w:rPr>
                             </m:ctrlPr>
@@ -1580,21 +1428,9 @@
                         </m:r>
                       </m:den>
                     </m:f>
-                    <m:ctrlPr>
-                      <w:rPr>
-                        <w:rFonts w:ascii="Cambria Math" w:hAnsi="Cambria Math"/>
-                        <w:i/>
-                      </w:rPr>
-                    </m:ctrlPr>
                   </m:e>
                 </m:mr>
               </m:m>
-              <m:ctrlPr>
-                <w:rPr>
-                  <w:rFonts w:ascii="Cambria Math" w:hAnsi="Cambria Math"/>
-                  <w:i/>
-                </w:rPr>
-              </m:ctrlPr>
             </m:e>
           </m:d>
         </m:oMath>
@@ -1616,7 +1452,7 @@
               <m:endChr m:val="]"/>
               <m:ctrlPr>
                 <w:rPr>
-                  <w:rFonts w:ascii="Cambria Math"/>
+                  <w:rFonts w:ascii="Cambria Math" w:hAnsi="Cambria Math"/>
                   <w:i/>
                 </w:rPr>
               </m:ctrlPr>
@@ -1634,7 +1470,7 @@
                   </m:mcs>
                   <m:ctrlPr>
                     <w:rPr>
-                      <w:rFonts w:ascii="Cambria Math"/>
+                      <w:rFonts w:ascii="Cambria Math" w:hAnsi="Cambria Math"/>
                       <w:i/>
                     </w:rPr>
                   </m:ctrlPr>
@@ -1645,7 +1481,7 @@
                       <m:fPr>
                         <m:ctrlPr>
                           <w:rPr>
-                            <w:rFonts w:ascii="Cambria Math"/>
+                            <w:rFonts w:ascii="Cambria Math" w:hAnsi="Cambria Math"/>
                             <w:i/>
                           </w:rPr>
                         </m:ctrlPr>
@@ -1656,7 +1492,7 @@
                             <m:degHide m:val="1"/>
                             <m:ctrlPr>
                               <w:rPr>
-                                <w:rFonts w:ascii="Cambria Math"/>
+                                <w:rFonts w:ascii="Cambria Math" w:hAnsi="Cambria Math"/>
                                 <w:i/>
                               </w:rPr>
                             </m:ctrlPr>
@@ -1687,7 +1523,7 @@
                       <m:fPr>
                         <m:ctrlPr>
                           <w:rPr>
-                            <w:rFonts w:ascii="Cambria Math"/>
+                            <w:rFonts w:ascii="Cambria Math" w:hAnsi="Cambria Math"/>
                             <w:i/>
                           </w:rPr>
                         </m:ctrlPr>
@@ -1731,7 +1567,7 @@
                       <m:fPr>
                         <m:ctrlPr>
                           <w:rPr>
-                            <w:rFonts w:ascii="Cambria Math"/>
+                            <w:rFonts w:ascii="Cambria Math" w:hAnsi="Cambria Math"/>
                             <w:i/>
                           </w:rPr>
                         </m:ctrlPr>
@@ -1759,7 +1595,7 @@
                       <m:fPr>
                         <m:ctrlPr>
                           <w:rPr>
-                            <w:rFonts w:ascii="Cambria Math"/>
+                            <w:rFonts w:ascii="Cambria Math" w:hAnsi="Cambria Math"/>
                             <w:i/>
                           </w:rPr>
                         </m:ctrlPr>
@@ -1770,7 +1606,7 @@
                             <m:degHide m:val="1"/>
                             <m:ctrlPr>
                               <w:rPr>
-                                <w:rFonts w:ascii="Cambria Math"/>
+                                <w:rFonts w:ascii="Cambria Math" w:hAnsi="Cambria Math"/>
                                 <w:i/>
                               </w:rPr>
                             </m:ctrlPr>
@@ -1832,12 +1668,6 @@
                   </m:e>
                 </m:mr>
               </m:m>
-              <m:ctrlPr>
-                <w:rPr>
-                  <w:rFonts w:ascii="Cambria Math" w:hAnsi="Cambria Math"/>
-                  <w:i/>
-                </w:rPr>
-              </m:ctrlPr>
             </m:e>
           </m:d>
         </m:oMath>
@@ -1942,7 +1772,7 @@
           <m:funcPr>
             <m:ctrlPr>
               <w:rPr>
-                <w:rFonts w:ascii="Cambria Math"/>
+                <w:rFonts w:ascii="Cambria Math" w:hAnsi="Cambria Math"/>
                 <w:i/>
               </w:rPr>
             </m:ctrlPr>
@@ -1960,7 +1790,7 @@
               <m:dPr>
                 <m:ctrlPr>
                   <w:rPr>
-                    <w:rFonts w:ascii="Cambria Math"/>
+                    <w:rFonts w:ascii="Cambria Math" w:hAnsi="Cambria Math"/>
                     <w:i/>
                   </w:rPr>
                 </m:ctrlPr>
@@ -1974,12 +1804,6 @@
                 </m:r>
               </m:e>
             </m:d>
-            <m:ctrlPr>
-              <w:rPr>
-                <w:rFonts w:ascii="Cambria Math" w:hAnsi="Cambria Math"/>
-                <w:i/>
-              </w:rPr>
-            </m:ctrlPr>
           </m:e>
         </m:func>
         <m:r>
@@ -1992,7 +1816,7 @@
           <m:fPr>
             <m:ctrlPr>
               <w:rPr>
-                <w:rFonts w:ascii="Cambria Math"/>
+                <w:rFonts w:ascii="Cambria Math" w:hAnsi="Cambria Math"/>
                 <w:i/>
               </w:rPr>
             </m:ctrlPr>
@@ -2003,7 +1827,7 @@
                 <m:degHide m:val="1"/>
                 <m:ctrlPr>
                   <w:rPr>
-                    <w:rFonts w:ascii="Cambria Math"/>
+                    <w:rFonts w:ascii="Cambria Math" w:hAnsi="Cambria Math"/>
                     <w:i/>
                   </w:rPr>
                 </m:ctrlPr>
@@ -2048,7 +1872,7 @@
               <m:endChr m:val="]"/>
               <m:ctrlPr>
                 <w:rPr>
-                  <w:rFonts w:ascii="Cambria Math"/>
+                  <w:rFonts w:ascii="Cambria Math" w:hAnsi="Cambria Math"/>
                   <w:i/>
                 </w:rPr>
               </m:ctrlPr>
@@ -2066,7 +1890,7 @@
                   </m:mcs>
                   <m:ctrlPr>
                     <w:rPr>
-                      <w:rFonts w:ascii="Cambria Math"/>
+                      <w:rFonts w:ascii="Cambria Math" w:hAnsi="Cambria Math"/>
                       <w:i/>
                     </w:rPr>
                   </m:ctrlPr>
@@ -2107,11 +1931,17 @@
                     </m:r>
                   </m:e>
                   <m:e>
+                    <m:r>
+                      <w:rPr>
+                        <w:rFonts w:ascii="Cambria Math" w:hAnsi="Cambria Math"/>
+                      </w:rPr>
+                      <m:t>-</m:t>
+                    </m:r>
                     <m:f>
                       <m:fPr>
                         <m:ctrlPr>
                           <w:rPr>
-                            <w:rFonts w:ascii="Cambria Math"/>
+                            <w:rFonts w:ascii="Cambria Math" w:hAnsi="Cambria Math"/>
                             <w:i/>
                           </w:rPr>
                         </m:ctrlPr>
@@ -2122,7 +1952,7 @@
                             <m:degHide m:val="1"/>
                             <m:ctrlPr>
                               <w:rPr>
-                                <w:rFonts w:ascii="Cambria Math"/>
+                                <w:rFonts w:ascii="Cambria Math" w:hAnsi="Cambria Math"/>
                                 <w:i/>
                               </w:rPr>
                             </m:ctrlPr>
@@ -2153,7 +1983,7 @@
                       <m:fPr>
                         <m:ctrlPr>
                           <w:rPr>
-                            <w:rFonts w:ascii="Cambria Math"/>
+                            <w:rFonts w:ascii="Cambria Math" w:hAnsi="Cambria Math"/>
                             <w:i/>
                           </w:rPr>
                         </m:ctrlPr>
@@ -2164,7 +1994,7 @@
                             <m:degHide m:val="1"/>
                             <m:ctrlPr>
                               <w:rPr>
-                                <w:rFonts w:ascii="Cambria Math"/>
+                                <w:rFonts w:ascii="Cambria Math" w:hAnsi="Cambria Math"/>
                                 <w:i/>
                               </w:rPr>
                             </m:ctrlPr>
@@ -2211,7 +2041,7 @@
                       <m:fPr>
                         <m:ctrlPr>
                           <w:rPr>
-                            <w:rFonts w:ascii="Cambria Math"/>
+                            <w:rFonts w:ascii="Cambria Math" w:hAnsi="Cambria Math"/>
                             <w:i/>
                           </w:rPr>
                         </m:ctrlPr>
@@ -2222,7 +2052,7 @@
                             <m:degHide m:val="1"/>
                             <m:ctrlPr>
                               <w:rPr>
-                                <w:rFonts w:ascii="Cambria Math"/>
+                                <w:rFonts w:ascii="Cambria Math" w:hAnsi="Cambria Math"/>
                                 <w:i/>
                               </w:rPr>
                             </m:ctrlPr>
@@ -2249,11 +2079,17 @@
                     </m:f>
                   </m:e>
                   <m:e>
+                    <m:r>
+                      <w:rPr>
+                        <w:rFonts w:ascii="Cambria Math" w:hAnsi="Cambria Math"/>
+                      </w:rPr>
+                      <m:t>-</m:t>
+                    </m:r>
                     <m:f>
                       <m:fPr>
                         <m:ctrlPr>
                           <w:rPr>
-                            <w:rFonts w:ascii="Cambria Math"/>
+                            <w:rFonts w:ascii="Cambria Math" w:hAnsi="Cambria Math"/>
                             <w:i/>
                           </w:rPr>
                         </m:ctrlPr>
@@ -2264,7 +2100,7 @@
                             <m:degHide m:val="1"/>
                             <m:ctrlPr>
                               <w:rPr>
-                                <w:rFonts w:ascii="Cambria Math"/>
+                                <w:rFonts w:ascii="Cambria Math" w:hAnsi="Cambria Math"/>
                                 <w:i/>
                               </w:rPr>
                             </m:ctrlPr>
@@ -2289,21 +2125,9 @@
                         </m:r>
                       </m:den>
                     </m:f>
-                    <m:ctrlPr>
-                      <w:rPr>
-                        <w:rFonts w:ascii="Cambria Math" w:hAnsi="Cambria Math"/>
-                        <w:i/>
-                      </w:rPr>
-                    </m:ctrlPr>
                   </m:e>
                 </m:mr>
               </m:m>
-              <m:ctrlPr>
-                <w:rPr>
-                  <w:rFonts w:ascii="Cambria Math" w:hAnsi="Cambria Math"/>
-                  <w:i/>
-                </w:rPr>
-              </m:ctrlPr>
             </m:e>
           </m:d>
         </m:oMath>
@@ -2326,7 +2150,7 @@
               <m:endChr m:val="]"/>
               <m:ctrlPr>
                 <w:rPr>
-                  <w:rFonts w:ascii="Cambria Math"/>
+                  <w:rFonts w:ascii="Cambria Math" w:hAnsi="Cambria Math"/>
                   <w:i/>
                 </w:rPr>
               </m:ctrlPr>
@@ -2344,18 +2168,24 @@
                   </m:mcs>
                   <m:ctrlPr>
                     <w:rPr>
-                      <w:rFonts w:ascii="Cambria Math"/>
+                      <w:rFonts w:ascii="Cambria Math" w:hAnsi="Cambria Math"/>
                       <w:i/>
                     </w:rPr>
                   </m:ctrlPr>
                 </m:mPr>
                 <m:mr>
                   <m:e>
+                    <m:r>
+                      <w:rPr>
+                        <w:rFonts w:ascii="Cambria Math" w:hAnsi="Cambria Math"/>
+                      </w:rPr>
+                      <m:t>-</m:t>
+                    </m:r>
                     <m:f>
                       <m:fPr>
                         <m:ctrlPr>
                           <w:rPr>
-                            <w:rFonts w:ascii="Cambria Math"/>
+                            <w:rFonts w:ascii="Cambria Math" w:hAnsi="Cambria Math"/>
                             <w:i/>
                           </w:rPr>
                         </m:ctrlPr>
@@ -2366,7 +2196,7 @@
                             <m:degHide m:val="1"/>
                             <m:ctrlPr>
                               <w:rPr>
-                                <w:rFonts w:ascii="Cambria Math"/>
+                                <w:rFonts w:ascii="Cambria Math" w:hAnsi="Cambria Math"/>
                                 <w:i/>
                               </w:rPr>
                             </m:ctrlPr>
@@ -2411,7 +2241,7 @@
                       <m:fPr>
                         <m:ctrlPr>
                           <w:rPr>
-                            <w:rFonts w:ascii="Cambria Math"/>
+                            <w:rFonts w:ascii="Cambria Math" w:hAnsi="Cambria Math"/>
                             <w:i/>
                           </w:rPr>
                         </m:ctrlPr>
@@ -2422,7 +2252,7 @@
                             <m:degHide m:val="1"/>
                             <m:ctrlPr>
                               <w:rPr>
-                                <w:rFonts w:ascii="Cambria Math"/>
+                                <w:rFonts w:ascii="Cambria Math" w:hAnsi="Cambria Math"/>
                                 <w:i/>
                               </w:rPr>
                             </m:ctrlPr>
@@ -2481,7 +2311,7 @@
                       <m:fPr>
                         <m:ctrlPr>
                           <w:rPr>
-                            <w:rFonts w:ascii="Cambria Math"/>
+                            <w:rFonts w:ascii="Cambria Math" w:hAnsi="Cambria Math"/>
                             <w:i/>
                           </w:rPr>
                         </m:ctrlPr>
@@ -2492,7 +2322,7 @@
                             <m:degHide m:val="1"/>
                             <m:ctrlPr>
                               <w:rPr>
-                                <w:rFonts w:ascii="Cambria Math"/>
+                                <w:rFonts w:ascii="Cambria Math" w:hAnsi="Cambria Math"/>
                                 <w:i/>
                               </w:rPr>
                             </m:ctrlPr>
@@ -2527,11 +2357,17 @@
                     </m:r>
                   </m:e>
                   <m:e>
+                    <m:r>
+                      <w:rPr>
+                        <w:rFonts w:ascii="Cambria Math" w:hAnsi="Cambria Math"/>
+                      </w:rPr>
+                      <m:t>-</m:t>
+                    </m:r>
                     <m:f>
                       <m:fPr>
                         <m:ctrlPr>
                           <w:rPr>
-                            <w:rFonts w:ascii="Cambria Math"/>
+                            <w:rFonts w:ascii="Cambria Math" w:hAnsi="Cambria Math"/>
                             <w:i/>
                           </w:rPr>
                         </m:ctrlPr>
@@ -2542,7 +2378,7 @@
                             <m:degHide m:val="1"/>
                             <m:ctrlPr>
                               <w:rPr>
-                                <w:rFonts w:ascii="Cambria Math"/>
+                                <w:rFonts w:ascii="Cambria Math" w:hAnsi="Cambria Math"/>
                                 <w:i/>
                               </w:rPr>
                             </m:ctrlPr>
@@ -2567,21 +2403,9 @@
                         </m:r>
                       </m:den>
                     </m:f>
-                    <m:ctrlPr>
-                      <w:rPr>
-                        <w:rFonts w:ascii="Cambria Math" w:hAnsi="Cambria Math"/>
-                        <w:i/>
-                      </w:rPr>
-                    </m:ctrlPr>
                   </m:e>
                 </m:mr>
               </m:m>
-              <m:ctrlPr>
-                <w:rPr>
-                  <w:rFonts w:ascii="Cambria Math" w:hAnsi="Cambria Math"/>
-                  <w:i/>
-                </w:rPr>
-              </m:ctrlPr>
             </m:e>
           </m:d>
         </m:oMath>
@@ -2603,7 +2427,7 @@
               <m:endChr m:val="]"/>
               <m:ctrlPr>
                 <w:rPr>
-                  <w:rFonts w:ascii="Cambria Math"/>
+                  <w:rFonts w:ascii="Cambria Math" w:hAnsi="Cambria Math"/>
                   <w:i/>
                 </w:rPr>
               </m:ctrlPr>
@@ -2621,18 +2445,24 @@
                   </m:mcs>
                   <m:ctrlPr>
                     <w:rPr>
-                      <w:rFonts w:ascii="Cambria Math"/>
+                      <w:rFonts w:ascii="Cambria Math" w:hAnsi="Cambria Math"/>
                       <w:i/>
                     </w:rPr>
                   </m:ctrlPr>
                 </m:mPr>
                 <m:mr>
                   <m:e>
+                    <m:r>
+                      <w:rPr>
+                        <w:rFonts w:ascii="Cambria Math" w:hAnsi="Cambria Math"/>
+                      </w:rPr>
+                      <m:t>-</m:t>
+                    </m:r>
                     <m:f>
                       <m:fPr>
                         <m:ctrlPr>
                           <w:rPr>
-                            <w:rFonts w:ascii="Cambria Math"/>
+                            <w:rFonts w:ascii="Cambria Math" w:hAnsi="Cambria Math"/>
                             <w:i/>
                           </w:rPr>
                         </m:ctrlPr>
@@ -2643,7 +2473,7 @@
                             <m:degHide m:val="1"/>
                             <m:ctrlPr>
                               <w:rPr>
-                                <w:rFonts w:ascii="Cambria Math"/>
+                                <w:rFonts w:ascii="Cambria Math" w:hAnsi="Cambria Math"/>
                                 <w:i/>
                               </w:rPr>
                             </m:ctrlPr>
@@ -2674,7 +2504,7 @@
                       <m:fPr>
                         <m:ctrlPr>
                           <w:rPr>
-                            <w:rFonts w:ascii="Cambria Math"/>
+                            <w:rFonts w:ascii="Cambria Math" w:hAnsi="Cambria Math"/>
                             <w:i/>
                           </w:rPr>
                         </m:ctrlPr>
@@ -2685,7 +2515,7 @@
                             <m:degHide m:val="1"/>
                             <m:ctrlPr>
                               <w:rPr>
-                                <w:rFonts w:ascii="Cambria Math"/>
+                                <w:rFonts w:ascii="Cambria Math" w:hAnsi="Cambria Math"/>
                                 <w:i/>
                               </w:rPr>
                             </m:ctrlPr>
@@ -2732,7 +2562,7 @@
                       <m:fPr>
                         <m:ctrlPr>
                           <w:rPr>
-                            <w:rFonts w:ascii="Cambria Math"/>
+                            <w:rFonts w:ascii="Cambria Math" w:hAnsi="Cambria Math"/>
                             <w:i/>
                           </w:rPr>
                         </m:ctrlPr>
@@ -2743,7 +2573,7 @@
                             <m:degHide m:val="1"/>
                             <m:ctrlPr>
                               <w:rPr>
-                                <w:rFonts w:ascii="Cambria Math"/>
+                                <w:rFonts w:ascii="Cambria Math" w:hAnsi="Cambria Math"/>
                                 <w:i/>
                               </w:rPr>
                             </m:ctrlPr>
@@ -2770,11 +2600,17 @@
                     </m:f>
                   </m:e>
                   <m:e>
+                    <m:r>
+                      <w:rPr>
+                        <w:rFonts w:ascii="Cambria Math" w:hAnsi="Cambria Math"/>
+                      </w:rPr>
+                      <m:t>-</m:t>
+                    </m:r>
                     <m:f>
                       <m:fPr>
                         <m:ctrlPr>
                           <w:rPr>
-                            <w:rFonts w:ascii="Cambria Math"/>
+                            <w:rFonts w:ascii="Cambria Math" w:hAnsi="Cambria Math"/>
                             <w:i/>
                           </w:rPr>
                         </m:ctrlPr>
@@ -2785,7 +2621,7 @@
                             <m:degHide m:val="1"/>
                             <m:ctrlPr>
                               <w:rPr>
-                                <w:rFonts w:ascii="Cambria Math"/>
+                                <w:rFonts w:ascii="Cambria Math" w:hAnsi="Cambria Math"/>
                                 <w:i/>
                               </w:rPr>
                             </m:ctrlPr>
@@ -2847,16 +2683,12 @@
                   </m:e>
                 </m:mr>
               </m:m>
-              <m:ctrlPr>
-                <w:rPr>
-                  <w:rFonts w:ascii="Cambria Math" w:hAnsi="Cambria Math"/>
-                  <w:i/>
-                </w:rPr>
-              </m:ctrlPr>
             </m:e>
           </m:d>
         </m:oMath>
       </m:oMathPara>
+      <w:bookmarkStart w:id="0" w:name="_GoBack"/>
+      <w:bookmarkEnd w:id="0"/>
     </w:p>
     <w:p/>
     <w:p/>
@@ -2881,7 +2713,7 @@
     </w:rPrDefault>
     <w:pPrDefault/>
   </w:docDefaults>
-  <w:latentStyles w:defLockedState="0" w:defUIPriority="0" w:defSemiHidden="0" w:defUnhideWhenUsed="0" w:defQFormat="0" w:count="375">
+  <w:latentStyles w:defLockedState="0" w:defUIPriority="0" w:defSemiHidden="0" w:defUnhideWhenUsed="0" w:defQFormat="0" w:count="377">
     <w:lsdException w:name="Normal" w:qFormat="1"/>
     <w:lsdException w:name="heading 1" w:qFormat="1"/>
     <w:lsdException w:name="heading 2" w:semiHidden="1" w:unhideWhenUsed="1" w:qFormat="1"/>
@@ -2897,6 +2729,51 @@
     <w:lsdException w:name="Subtitle" w:qFormat="1"/>
     <w:lsdException w:name="Strong" w:qFormat="1"/>
     <w:lsdException w:name="Emphasis" w:qFormat="1"/>
+    <w:lsdException w:name="HTML Typewriter" w:semiHidden="1" w:unhideWhenUsed="1"/>
+    <w:lsdException w:name="Outline List 2" w:semiHidden="1" w:unhideWhenUsed="1"/>
+    <w:lsdException w:name="Outline List 3" w:semiHidden="1" w:unhideWhenUsed="1"/>
+    <w:lsdException w:name="Table Simple 1" w:semiHidden="1" w:unhideWhenUsed="1"/>
+    <w:lsdException w:name="Table Simple 2" w:semiHidden="1" w:unhideWhenUsed="1"/>
+    <w:lsdException w:name="Table Simple 3" w:semiHidden="1" w:unhideWhenUsed="1"/>
+    <w:lsdException w:name="Table Classic 1" w:semiHidden="1" w:unhideWhenUsed="1"/>
+    <w:lsdException w:name="Table Classic 2" w:semiHidden="1" w:unhideWhenUsed="1"/>
+    <w:lsdException w:name="Table Classic 3" w:semiHidden="1" w:unhideWhenUsed="1"/>
+    <w:lsdException w:name="Table Classic 4" w:semiHidden="1" w:unhideWhenUsed="1"/>
+    <w:lsdException w:name="Table Colorful 1" w:semiHidden="1" w:unhideWhenUsed="1"/>
+    <w:lsdException w:name="Table Colorful 2" w:semiHidden="1" w:unhideWhenUsed="1"/>
+    <w:lsdException w:name="Table Colorful 3" w:semiHidden="1" w:unhideWhenUsed="1"/>
+    <w:lsdException w:name="Table Columns 1" w:semiHidden="1" w:unhideWhenUsed="1"/>
+    <w:lsdException w:name="Table Columns 2" w:semiHidden="1" w:unhideWhenUsed="1"/>
+    <w:lsdException w:name="Table Columns 3" w:semiHidden="1" w:unhideWhenUsed="1"/>
+    <w:lsdException w:name="Table Columns 4" w:semiHidden="1" w:unhideWhenUsed="1"/>
+    <w:lsdException w:name="Table Columns 5" w:semiHidden="1" w:unhideWhenUsed="1"/>
+    <w:lsdException w:name="Table Grid 1" w:semiHidden="1" w:unhideWhenUsed="1"/>
+    <w:lsdException w:name="Table Grid 2" w:semiHidden="1" w:unhideWhenUsed="1"/>
+    <w:lsdException w:name="Table Grid 3" w:semiHidden="1" w:unhideWhenUsed="1"/>
+    <w:lsdException w:name="Table Grid 4" w:semiHidden="1" w:unhideWhenUsed="1"/>
+    <w:lsdException w:name="Table Grid 5" w:semiHidden="1" w:unhideWhenUsed="1"/>
+    <w:lsdException w:name="Table Grid 6" w:semiHidden="1" w:unhideWhenUsed="1"/>
+    <w:lsdException w:name="Table Grid 7" w:semiHidden="1" w:unhideWhenUsed="1"/>
+    <w:lsdException w:name="Table Grid 8" w:semiHidden="1" w:unhideWhenUsed="1"/>
+    <w:lsdException w:name="Table List 1" w:semiHidden="1" w:unhideWhenUsed="1"/>
+    <w:lsdException w:name="Table List 2" w:semiHidden="1" w:unhideWhenUsed="1"/>
+    <w:lsdException w:name="Table List 3" w:semiHidden="1" w:unhideWhenUsed="1"/>
+    <w:lsdException w:name="Table List 4" w:semiHidden="1" w:unhideWhenUsed="1"/>
+    <w:lsdException w:name="Table List 5" w:semiHidden="1" w:unhideWhenUsed="1"/>
+    <w:lsdException w:name="Table List 6" w:semiHidden="1" w:unhideWhenUsed="1"/>
+    <w:lsdException w:name="Table List 7" w:semiHidden="1" w:unhideWhenUsed="1"/>
+    <w:lsdException w:name="Table List 8" w:semiHidden="1" w:unhideWhenUsed="1"/>
+    <w:lsdException w:name="Table 3D effects 1" w:semiHidden="1" w:unhideWhenUsed="1"/>
+    <w:lsdException w:name="Table 3D effects 2" w:semiHidden="1" w:unhideWhenUsed="1"/>
+    <w:lsdException w:name="Table 3D effects 3" w:semiHidden="1" w:unhideWhenUsed="1"/>
+    <w:lsdException w:name="Table Contemporary" w:semiHidden="1" w:unhideWhenUsed="1"/>
+    <w:lsdException w:name="Table Elegant" w:semiHidden="1" w:unhideWhenUsed="1"/>
+    <w:lsdException w:name="Table Professional" w:semiHidden="1" w:unhideWhenUsed="1"/>
+    <w:lsdException w:name="Table Subtle 1" w:semiHidden="1" w:unhideWhenUsed="1"/>
+    <w:lsdException w:name="Table Subtle 2" w:semiHidden="1" w:unhideWhenUsed="1"/>
+    <w:lsdException w:name="Table Web 1" w:semiHidden="1" w:unhideWhenUsed="1"/>
+    <w:lsdException w:name="Table Web 3" w:semiHidden="1" w:unhideWhenUsed="1"/>
+    <w:lsdException w:name="Balloon Text" w:semiHidden="1" w:unhideWhenUsed="1"/>
     <w:lsdException w:name="Placeholder Text" w:semiHidden="1" w:uiPriority="99"/>
     <w:lsdException w:name="No Spacing" w:uiPriority="1" w:qFormat="1"/>
     <w:lsdException w:name="Light Shading" w:uiPriority="60"/>
@@ -3116,6 +2993,8 @@
     <w:lsdException w:name="Smart Hyperlink" w:semiHidden="1" w:uiPriority="99" w:unhideWhenUsed="1"/>
     <w:lsdException w:name="Hashtag" w:semiHidden="1" w:uiPriority="99" w:unhideWhenUsed="1"/>
     <w:lsdException w:name="Unresolved Mention" w:semiHidden="1" w:uiPriority="99" w:unhideWhenUsed="1"/>
+    <w:lsdException w:name="Smart Link" w:semiHidden="1" w:uiPriority="99" w:unhideWhenUsed="1"/>
+    <w:lsdException w:name="Smart Link Error" w:semiHidden="1" w:uiPriority="99" w:unhideWhenUsed="1"/>
   </w:latentStyles>
   <w:style w:type="paragraph" w:default="1" w:styleId="Normal">
     <w:name w:val="Normal"/>
@@ -3128,11 +3007,15 @@
   </w:style>
   <w:style w:type="character" w:default="1" w:styleId="DefaultParagraphFont">
     <w:name w:val="Default Paragraph Font"/>
+    <w:uiPriority w:val="1"/>
     <w:semiHidden/>
+    <w:unhideWhenUsed/>
   </w:style>
   <w:style w:type="table" w:default="1" w:styleId="TableNormal">
     <w:name w:val="Normal Table"/>
+    <w:uiPriority w:val="99"/>
     <w:semiHidden/>
+    <w:unhideWhenUsed/>
     <w:tblPr>
       <w:tblInd w:w="0" w:type="dxa"/>
       <w:tblCellMar>
@@ -3145,7 +3028,9 @@
   </w:style>
   <w:style w:type="numbering" w:default="1" w:styleId="NoList">
     <w:name w:val="No List"/>
+    <w:uiPriority w:val="99"/>
     <w:semiHidden/>
+    <w:unhideWhenUsed/>
   </w:style>
 </w:styles>
 </file>

</xml_diff>